<commit_message>
Calculate and save offense record disposition and visibility
Disposition will be verdict if it exists. Disposition will be Guilty to Lesser or Responsible to Lesser when applicable.
</commit_message>
<xml_diff>
--- a/dear_petition/petition/export/documents/templates/expungable_summary.docx
+++ b/dear_petition/petition/export/documents/templates/expungable_summary.docx
@@ -1,6 +1,6 @@
 
 <file path=word/document.xml><?xml version="1.0" encoding="utf-8"?>
-<w:document xmlns:wpc="http://schemas.microsoft.com/office/word/2010/wordprocessingCanvas" xmlns:cx="http://schemas.microsoft.com/office/drawing/2014/chartex" xmlns:cx1="http://schemas.microsoft.com/office/drawing/2015/9/8/chartex" xmlns:cx2="http://schemas.microsoft.com/office/drawing/2015/10/21/chartex" xmlns:cx3="http://schemas.microsoft.com/office/drawing/2016/5/9/chartex" xmlns:cx4="http://schemas.microsoft.com/office/drawing/2016/5/10/chartex" xmlns:cx5="http://schemas.microsoft.com/office/drawing/2016/5/11/chartex" xmlns:cx6="http://schemas.microsoft.com/office/drawing/2016/5/12/chartex" xmlns:cx7="http://schemas.microsoft.com/office/drawing/2016/5/13/chartex" xmlns:cx8="http://schemas.microsoft.com/office/drawing/2016/5/14/chartex" xmlns:mc="http://schemas.openxmlformats.org/markup-compatibility/2006" xmlns:aink="http://schemas.microsoft.com/office/drawing/2016/ink" xmlns:am3d="http://schemas.microsoft.com/office/drawing/2017/model3d" xmlns:o="urn:schemas-microsoft-com:office:office" xmlns:oel="http://schemas.microsoft.com/office/2019/extlst" xmlns:r="http://schemas.openxmlformats.org/officeDocument/2006/relationships" xmlns:m="http://schemas.openxmlformats.org/officeDocument/2006/math" xmlns:v="urn:schemas-microsoft-com:vml" xmlns:wp14="http://schemas.microsoft.com/office/word/2010/wordprocessingDrawing" xmlns:wp="http://schemas.openxmlformats.org/drawingml/2006/wordprocessingDrawing" xmlns:w10="urn:schemas-microsoft-com:office:word" xmlns:w="http://schemas.openxmlformats.org/wordprocessingml/2006/main" xmlns:w14="http://schemas.microsoft.com/office/word/2010/wordml" xmlns:w15="http://schemas.microsoft.com/office/word/2012/wordml" xmlns:w16cex="http://schemas.microsoft.com/office/word/2018/wordml/cex" xmlns:w16cid="http://schemas.microsoft.com/office/word/2016/wordml/cid" xmlns:w16="http://schemas.microsoft.com/office/word/2018/wordml" xmlns:w16sdtdh="http://schemas.microsoft.com/office/word/2020/wordml/sdtdatahash" xmlns:w16se="http://schemas.microsoft.com/office/word/2015/wordml/symex" xmlns:wpg="http://schemas.microsoft.com/office/word/2010/wordprocessingGroup" xmlns:wpi="http://schemas.microsoft.com/office/word/2010/wordprocessingInk" xmlns:wne="http://schemas.microsoft.com/office/word/2006/wordml" xmlns:wps="http://schemas.microsoft.com/office/word/2010/wordprocessingShape" mc:Ignorable="w14 w15 w16se w16cid w16 w16cex w16sdtdh wp14">
+<w:document xmlns:wpc="http://schemas.microsoft.com/office/word/2010/wordprocessingCanvas" xmlns:cx="http://schemas.microsoft.com/office/drawing/2014/chartex" xmlns:cx1="http://schemas.microsoft.com/office/drawing/2015/9/8/chartex" xmlns:cx2="http://schemas.microsoft.com/office/drawing/2015/10/21/chartex" xmlns:cx3="http://schemas.microsoft.com/office/drawing/2016/5/9/chartex" xmlns:cx4="http://schemas.microsoft.com/office/drawing/2016/5/10/chartex" xmlns:cx5="http://schemas.microsoft.com/office/drawing/2016/5/11/chartex" xmlns:cx6="http://schemas.microsoft.com/office/drawing/2016/5/12/chartex" xmlns:cx7="http://schemas.microsoft.com/office/drawing/2016/5/13/chartex" xmlns:cx8="http://schemas.microsoft.com/office/drawing/2016/5/14/chartex" xmlns:mc="http://schemas.openxmlformats.org/markup-compatibility/2006" xmlns:aink="http://schemas.microsoft.com/office/drawing/2016/ink" xmlns:am3d="http://schemas.microsoft.com/office/drawing/2017/model3d" xmlns:o="urn:schemas-microsoft-com:office:office" xmlns:oel="http://schemas.microsoft.com/office/2019/extlst" xmlns:r="http://schemas.openxmlformats.org/officeDocument/2006/relationships" xmlns:m="http://schemas.openxmlformats.org/officeDocument/2006/math" xmlns:v="urn:schemas-microsoft-com:vml" xmlns:wp14="http://schemas.microsoft.com/office/word/2010/wordprocessingDrawing" xmlns:wp="http://schemas.openxmlformats.org/drawingml/2006/wordprocessingDrawing" xmlns:w10="urn:schemas-microsoft-com:office:word" xmlns:w="http://schemas.openxmlformats.org/wordprocessingml/2006/main" xmlns:w14="http://schemas.microsoft.com/office/word/2010/wordml" xmlns:w15="http://schemas.microsoft.com/office/word/2012/wordml" xmlns:w16cex="http://schemas.microsoft.com/office/word/2018/wordml/cex" xmlns:w16cid="http://schemas.microsoft.com/office/word/2016/wordml/cid" xmlns:w16="http://schemas.microsoft.com/office/word/2018/wordml" xmlns:w16du="http://schemas.microsoft.com/office/word/2023/wordml/word16du" xmlns:w16sdtdh="http://schemas.microsoft.com/office/word/2020/wordml/sdtdatahash" xmlns:w16se="http://schemas.microsoft.com/office/word/2015/wordml/symex" xmlns:wpg="http://schemas.microsoft.com/office/word/2010/wordprocessingGroup" xmlns:wpi="http://schemas.microsoft.com/office/word/2010/wordprocessingInk" xmlns:wne="http://schemas.microsoft.com/office/word/2006/wordml" xmlns:wps="http://schemas.microsoft.com/office/word/2010/wordprocessingShape" mc:Ignorable="w14 w15 w16se w16cid w16 w16cex w16sdtdh wp14">
   <w:body>
     <w:p>
       <w:pPr>
@@ -1452,7 +1452,6 @@
                 <w:szCs w:val="18"/>
               </w:rPr>
             </w:pPr>
-            <w:proofErr w:type="gramStart"/>
             <w:r>
               <w:rPr>
                 <w:sz w:val="18"/>
@@ -1466,15 +1465,7 @@
                 <w:sz w:val="18"/>
                 <w:szCs w:val="18"/>
               </w:rPr>
-              <w:t>o</w:t>
-            </w:r>
-            <w:proofErr w:type="gramEnd"/>
-            <w:r>
-              <w:rPr>
-                <w:sz w:val="18"/>
-                <w:szCs w:val="18"/>
-              </w:rPr>
-              <w:t>.</w:t>
+              <w:t>o.</w:t>
             </w:r>
             <w:r>
               <w:rPr>
@@ -1483,7 +1474,7 @@
                 <w:sz w:val="18"/>
                 <w:szCs w:val="18"/>
               </w:rPr>
-              <w:t>disposition_method</w:t>
+              <w:t>disposition</w:t>
             </w:r>
             <w:proofErr w:type="spellEnd"/>
             <w:r>
@@ -1660,7 +1651,7 @@
 </file>
 
 <file path=word/endnotes.xml><?xml version="1.0" encoding="utf-8"?>
-<w:endnotes xmlns:wpc="http://schemas.microsoft.com/office/word/2010/wordprocessingCanvas" xmlns:cx="http://schemas.microsoft.com/office/drawing/2014/chartex" xmlns:cx1="http://schemas.microsoft.com/office/drawing/2015/9/8/chartex" xmlns:cx2="http://schemas.microsoft.com/office/drawing/2015/10/21/chartex" xmlns:cx3="http://schemas.microsoft.com/office/drawing/2016/5/9/chartex" xmlns:cx4="http://schemas.microsoft.com/office/drawing/2016/5/10/chartex" xmlns:cx5="http://schemas.microsoft.com/office/drawing/2016/5/11/chartex" xmlns:cx6="http://schemas.microsoft.com/office/drawing/2016/5/12/chartex" xmlns:cx7="http://schemas.microsoft.com/office/drawing/2016/5/13/chartex" xmlns:cx8="http://schemas.microsoft.com/office/drawing/2016/5/14/chartex" xmlns:mc="http://schemas.openxmlformats.org/markup-compatibility/2006" xmlns:aink="http://schemas.microsoft.com/office/drawing/2016/ink" xmlns:am3d="http://schemas.microsoft.com/office/drawing/2017/model3d" xmlns:o="urn:schemas-microsoft-com:office:office" xmlns:oel="http://schemas.microsoft.com/office/2019/extlst" xmlns:r="http://schemas.openxmlformats.org/officeDocument/2006/relationships" xmlns:m="http://schemas.openxmlformats.org/officeDocument/2006/math" xmlns:v="urn:schemas-microsoft-com:vml" xmlns:wp14="http://schemas.microsoft.com/office/word/2010/wordprocessingDrawing" xmlns:wp="http://schemas.openxmlformats.org/drawingml/2006/wordprocessingDrawing" xmlns:w10="urn:schemas-microsoft-com:office:word" xmlns:w="http://schemas.openxmlformats.org/wordprocessingml/2006/main" xmlns:w14="http://schemas.microsoft.com/office/word/2010/wordml" xmlns:w15="http://schemas.microsoft.com/office/word/2012/wordml" xmlns:w16cex="http://schemas.microsoft.com/office/word/2018/wordml/cex" xmlns:w16cid="http://schemas.microsoft.com/office/word/2016/wordml/cid" xmlns:w16="http://schemas.microsoft.com/office/word/2018/wordml" xmlns:w16sdtdh="http://schemas.microsoft.com/office/word/2020/wordml/sdtdatahash" xmlns:w16se="http://schemas.microsoft.com/office/word/2015/wordml/symex" xmlns:wpg="http://schemas.microsoft.com/office/word/2010/wordprocessingGroup" xmlns:wpi="http://schemas.microsoft.com/office/word/2010/wordprocessingInk" xmlns:wne="http://schemas.microsoft.com/office/word/2006/wordml" xmlns:wps="http://schemas.microsoft.com/office/word/2010/wordprocessingShape" mc:Ignorable="w14 w15 w16se w16cid w16 w16cex w16sdtdh wp14">
+<w:endnotes xmlns:wpc="http://schemas.microsoft.com/office/word/2010/wordprocessingCanvas" xmlns:cx="http://schemas.microsoft.com/office/drawing/2014/chartex" xmlns:cx1="http://schemas.microsoft.com/office/drawing/2015/9/8/chartex" xmlns:cx2="http://schemas.microsoft.com/office/drawing/2015/10/21/chartex" xmlns:cx3="http://schemas.microsoft.com/office/drawing/2016/5/9/chartex" xmlns:cx4="http://schemas.microsoft.com/office/drawing/2016/5/10/chartex" xmlns:cx5="http://schemas.microsoft.com/office/drawing/2016/5/11/chartex" xmlns:cx6="http://schemas.microsoft.com/office/drawing/2016/5/12/chartex" xmlns:cx7="http://schemas.microsoft.com/office/drawing/2016/5/13/chartex" xmlns:cx8="http://schemas.microsoft.com/office/drawing/2016/5/14/chartex" xmlns:mc="http://schemas.openxmlformats.org/markup-compatibility/2006" xmlns:aink="http://schemas.microsoft.com/office/drawing/2016/ink" xmlns:am3d="http://schemas.microsoft.com/office/drawing/2017/model3d" xmlns:o="urn:schemas-microsoft-com:office:office" xmlns:oel="http://schemas.microsoft.com/office/2019/extlst" xmlns:r="http://schemas.openxmlformats.org/officeDocument/2006/relationships" xmlns:m="http://schemas.openxmlformats.org/officeDocument/2006/math" xmlns:v="urn:schemas-microsoft-com:vml" xmlns:wp14="http://schemas.microsoft.com/office/word/2010/wordprocessingDrawing" xmlns:wp="http://schemas.openxmlformats.org/drawingml/2006/wordprocessingDrawing" xmlns:w10="urn:schemas-microsoft-com:office:word" xmlns:w="http://schemas.openxmlformats.org/wordprocessingml/2006/main" xmlns:w14="http://schemas.microsoft.com/office/word/2010/wordml" xmlns:w15="http://schemas.microsoft.com/office/word/2012/wordml" xmlns:w16cex="http://schemas.microsoft.com/office/word/2018/wordml/cex" xmlns:w16cid="http://schemas.microsoft.com/office/word/2016/wordml/cid" xmlns:w16="http://schemas.microsoft.com/office/word/2018/wordml" xmlns:w16du="http://schemas.microsoft.com/office/word/2023/wordml/word16du" xmlns:w16sdtdh="http://schemas.microsoft.com/office/word/2020/wordml/sdtdatahash" xmlns:w16se="http://schemas.microsoft.com/office/word/2015/wordml/symex" xmlns:wpg="http://schemas.microsoft.com/office/word/2010/wordprocessingGroup" xmlns:wpi="http://schemas.microsoft.com/office/word/2010/wordprocessingInk" xmlns:wne="http://schemas.microsoft.com/office/word/2006/wordml" xmlns:wps="http://schemas.microsoft.com/office/word/2010/wordprocessingShape" mc:Ignorable="w14 w15 w16se w16cid w16 w16cex w16sdtdh wp14">
   <w:endnote w:type="separator" w:id="-1">
     <w:p>
       <w:r>
@@ -1679,7 +1670,7 @@
 </file>
 
 <file path=word/footer1.xml><?xml version="1.0" encoding="utf-8"?>
-<w:ftr xmlns:wpc="http://schemas.microsoft.com/office/word/2010/wordprocessingCanvas" xmlns:cx="http://schemas.microsoft.com/office/drawing/2014/chartex" xmlns:cx1="http://schemas.microsoft.com/office/drawing/2015/9/8/chartex" xmlns:cx2="http://schemas.microsoft.com/office/drawing/2015/10/21/chartex" xmlns:cx3="http://schemas.microsoft.com/office/drawing/2016/5/9/chartex" xmlns:cx4="http://schemas.microsoft.com/office/drawing/2016/5/10/chartex" xmlns:cx5="http://schemas.microsoft.com/office/drawing/2016/5/11/chartex" xmlns:cx6="http://schemas.microsoft.com/office/drawing/2016/5/12/chartex" xmlns:cx7="http://schemas.microsoft.com/office/drawing/2016/5/13/chartex" xmlns:cx8="http://schemas.microsoft.com/office/drawing/2016/5/14/chartex" xmlns:mc="http://schemas.openxmlformats.org/markup-compatibility/2006" xmlns:aink="http://schemas.microsoft.com/office/drawing/2016/ink" xmlns:am3d="http://schemas.microsoft.com/office/drawing/2017/model3d" xmlns:o="urn:schemas-microsoft-com:office:office" xmlns:oel="http://schemas.microsoft.com/office/2019/extlst" xmlns:r="http://schemas.openxmlformats.org/officeDocument/2006/relationships" xmlns:m="http://schemas.openxmlformats.org/officeDocument/2006/math" xmlns:v="urn:schemas-microsoft-com:vml" xmlns:wp14="http://schemas.microsoft.com/office/word/2010/wordprocessingDrawing" xmlns:wp="http://schemas.openxmlformats.org/drawingml/2006/wordprocessingDrawing" xmlns:w10="urn:schemas-microsoft-com:office:word" xmlns:w="http://schemas.openxmlformats.org/wordprocessingml/2006/main" xmlns:w14="http://schemas.microsoft.com/office/word/2010/wordml" xmlns:w15="http://schemas.microsoft.com/office/word/2012/wordml" xmlns:w16cex="http://schemas.microsoft.com/office/word/2018/wordml/cex" xmlns:w16cid="http://schemas.microsoft.com/office/word/2016/wordml/cid" xmlns:w16="http://schemas.microsoft.com/office/word/2018/wordml" xmlns:w16sdtdh="http://schemas.microsoft.com/office/word/2020/wordml/sdtdatahash" xmlns:w16se="http://schemas.microsoft.com/office/word/2015/wordml/symex" xmlns:wpg="http://schemas.microsoft.com/office/word/2010/wordprocessingGroup" xmlns:wpi="http://schemas.microsoft.com/office/word/2010/wordprocessingInk" xmlns:wne="http://schemas.microsoft.com/office/word/2006/wordml" xmlns:wps="http://schemas.microsoft.com/office/word/2010/wordprocessingShape" mc:Ignorable="w14 w15 w16se w16cid w16 w16cex w16sdtdh wp14">
+<w:ftr xmlns:wpc="http://schemas.microsoft.com/office/word/2010/wordprocessingCanvas" xmlns:cx="http://schemas.microsoft.com/office/drawing/2014/chartex" xmlns:cx1="http://schemas.microsoft.com/office/drawing/2015/9/8/chartex" xmlns:cx2="http://schemas.microsoft.com/office/drawing/2015/10/21/chartex" xmlns:cx3="http://schemas.microsoft.com/office/drawing/2016/5/9/chartex" xmlns:cx4="http://schemas.microsoft.com/office/drawing/2016/5/10/chartex" xmlns:cx5="http://schemas.microsoft.com/office/drawing/2016/5/11/chartex" xmlns:cx6="http://schemas.microsoft.com/office/drawing/2016/5/12/chartex" xmlns:cx7="http://schemas.microsoft.com/office/drawing/2016/5/13/chartex" xmlns:cx8="http://schemas.microsoft.com/office/drawing/2016/5/14/chartex" xmlns:mc="http://schemas.openxmlformats.org/markup-compatibility/2006" xmlns:aink="http://schemas.microsoft.com/office/drawing/2016/ink" xmlns:am3d="http://schemas.microsoft.com/office/drawing/2017/model3d" xmlns:o="urn:schemas-microsoft-com:office:office" xmlns:oel="http://schemas.microsoft.com/office/2019/extlst" xmlns:r="http://schemas.openxmlformats.org/officeDocument/2006/relationships" xmlns:m="http://schemas.openxmlformats.org/officeDocument/2006/math" xmlns:v="urn:schemas-microsoft-com:vml" xmlns:wp14="http://schemas.microsoft.com/office/word/2010/wordprocessingDrawing" xmlns:wp="http://schemas.openxmlformats.org/drawingml/2006/wordprocessingDrawing" xmlns:w10="urn:schemas-microsoft-com:office:word" xmlns:w="http://schemas.openxmlformats.org/wordprocessingml/2006/main" xmlns:w14="http://schemas.microsoft.com/office/word/2010/wordml" xmlns:w15="http://schemas.microsoft.com/office/word/2012/wordml" xmlns:w16cex="http://schemas.microsoft.com/office/word/2018/wordml/cex" xmlns:w16cid="http://schemas.microsoft.com/office/word/2016/wordml/cid" xmlns:w16="http://schemas.microsoft.com/office/word/2018/wordml" xmlns:w16du="http://schemas.microsoft.com/office/word/2023/wordml/word16du" xmlns:w16sdtdh="http://schemas.microsoft.com/office/word/2020/wordml/sdtdatahash" xmlns:w16se="http://schemas.microsoft.com/office/word/2015/wordml/symex" xmlns:wpg="http://schemas.microsoft.com/office/word/2010/wordprocessingGroup" xmlns:wpi="http://schemas.microsoft.com/office/word/2010/wordprocessingInk" xmlns:wne="http://schemas.microsoft.com/office/word/2006/wordml" xmlns:wps="http://schemas.microsoft.com/office/word/2010/wordprocessingShape" mc:Ignorable="w14 w15 w16se w16cid w16 w16cex w16sdtdh wp14">
   <w:p>
     <w:pPr>
       <w:pStyle w:val="Footer"/>
@@ -1689,7 +1680,7 @@
 </file>
 
 <file path=word/footer2.xml><?xml version="1.0" encoding="utf-8"?>
-<w:ftr xmlns:wpc="http://schemas.microsoft.com/office/word/2010/wordprocessingCanvas" xmlns:cx="http://schemas.microsoft.com/office/drawing/2014/chartex" xmlns:cx1="http://schemas.microsoft.com/office/drawing/2015/9/8/chartex" xmlns:cx2="http://schemas.microsoft.com/office/drawing/2015/10/21/chartex" xmlns:cx3="http://schemas.microsoft.com/office/drawing/2016/5/9/chartex" xmlns:cx4="http://schemas.microsoft.com/office/drawing/2016/5/10/chartex" xmlns:cx5="http://schemas.microsoft.com/office/drawing/2016/5/11/chartex" xmlns:cx6="http://schemas.microsoft.com/office/drawing/2016/5/12/chartex" xmlns:cx7="http://schemas.microsoft.com/office/drawing/2016/5/13/chartex" xmlns:cx8="http://schemas.microsoft.com/office/drawing/2016/5/14/chartex" xmlns:mc="http://schemas.openxmlformats.org/markup-compatibility/2006" xmlns:aink="http://schemas.microsoft.com/office/drawing/2016/ink" xmlns:am3d="http://schemas.microsoft.com/office/drawing/2017/model3d" xmlns:o="urn:schemas-microsoft-com:office:office" xmlns:oel="http://schemas.microsoft.com/office/2019/extlst" xmlns:r="http://schemas.openxmlformats.org/officeDocument/2006/relationships" xmlns:m="http://schemas.openxmlformats.org/officeDocument/2006/math" xmlns:v="urn:schemas-microsoft-com:vml" xmlns:wp14="http://schemas.microsoft.com/office/word/2010/wordprocessingDrawing" xmlns:wp="http://schemas.openxmlformats.org/drawingml/2006/wordprocessingDrawing" xmlns:w10="urn:schemas-microsoft-com:office:word" xmlns:w="http://schemas.openxmlformats.org/wordprocessingml/2006/main" xmlns:w14="http://schemas.microsoft.com/office/word/2010/wordml" xmlns:w15="http://schemas.microsoft.com/office/word/2012/wordml" xmlns:w16cex="http://schemas.microsoft.com/office/word/2018/wordml/cex" xmlns:w16cid="http://schemas.microsoft.com/office/word/2016/wordml/cid" xmlns:w16="http://schemas.microsoft.com/office/word/2018/wordml" xmlns:w16sdtdh="http://schemas.microsoft.com/office/word/2020/wordml/sdtdatahash" xmlns:w16se="http://schemas.microsoft.com/office/word/2015/wordml/symex" xmlns:wpg="http://schemas.microsoft.com/office/word/2010/wordprocessingGroup" xmlns:wpi="http://schemas.microsoft.com/office/word/2010/wordprocessingInk" xmlns:wne="http://schemas.microsoft.com/office/word/2006/wordml" xmlns:wps="http://schemas.microsoft.com/office/word/2010/wordprocessingShape" mc:Ignorable="w14 w15 w16se w16cid w16 w16cex w16sdtdh wp14">
+<w:ftr xmlns:wpc="http://schemas.microsoft.com/office/word/2010/wordprocessingCanvas" xmlns:cx="http://schemas.microsoft.com/office/drawing/2014/chartex" xmlns:cx1="http://schemas.microsoft.com/office/drawing/2015/9/8/chartex" xmlns:cx2="http://schemas.microsoft.com/office/drawing/2015/10/21/chartex" xmlns:cx3="http://schemas.microsoft.com/office/drawing/2016/5/9/chartex" xmlns:cx4="http://schemas.microsoft.com/office/drawing/2016/5/10/chartex" xmlns:cx5="http://schemas.microsoft.com/office/drawing/2016/5/11/chartex" xmlns:cx6="http://schemas.microsoft.com/office/drawing/2016/5/12/chartex" xmlns:cx7="http://schemas.microsoft.com/office/drawing/2016/5/13/chartex" xmlns:cx8="http://schemas.microsoft.com/office/drawing/2016/5/14/chartex" xmlns:mc="http://schemas.openxmlformats.org/markup-compatibility/2006" xmlns:aink="http://schemas.microsoft.com/office/drawing/2016/ink" xmlns:am3d="http://schemas.microsoft.com/office/drawing/2017/model3d" xmlns:o="urn:schemas-microsoft-com:office:office" xmlns:oel="http://schemas.microsoft.com/office/2019/extlst" xmlns:r="http://schemas.openxmlformats.org/officeDocument/2006/relationships" xmlns:m="http://schemas.openxmlformats.org/officeDocument/2006/math" xmlns:v="urn:schemas-microsoft-com:vml" xmlns:wp14="http://schemas.microsoft.com/office/word/2010/wordprocessingDrawing" xmlns:wp="http://schemas.openxmlformats.org/drawingml/2006/wordprocessingDrawing" xmlns:w10="urn:schemas-microsoft-com:office:word" xmlns:w="http://schemas.openxmlformats.org/wordprocessingml/2006/main" xmlns:w14="http://schemas.microsoft.com/office/word/2010/wordml" xmlns:w15="http://schemas.microsoft.com/office/word/2012/wordml" xmlns:w16cex="http://schemas.microsoft.com/office/word/2018/wordml/cex" xmlns:w16cid="http://schemas.microsoft.com/office/word/2016/wordml/cid" xmlns:w16="http://schemas.microsoft.com/office/word/2018/wordml" xmlns:w16du="http://schemas.microsoft.com/office/word/2023/wordml/word16du" xmlns:w16sdtdh="http://schemas.microsoft.com/office/word/2020/wordml/sdtdatahash" xmlns:w16se="http://schemas.microsoft.com/office/word/2015/wordml/symex" xmlns:wpg="http://schemas.microsoft.com/office/word/2010/wordprocessingGroup" xmlns:wpi="http://schemas.microsoft.com/office/word/2010/wordprocessingInk" xmlns:wne="http://schemas.microsoft.com/office/word/2006/wordml" xmlns:wps="http://schemas.microsoft.com/office/word/2010/wordprocessingShape" mc:Ignorable="w14 w15 w16se w16cid w16 w16cex w16sdtdh wp14">
   <w:sdt>
     <w:sdtPr>
       <w:id w:val="-1329590128"/>
@@ -1805,7 +1796,7 @@
 </file>
 
 <file path=word/footer3.xml><?xml version="1.0" encoding="utf-8"?>
-<w:ftr xmlns:wpc="http://schemas.microsoft.com/office/word/2010/wordprocessingCanvas" xmlns:cx="http://schemas.microsoft.com/office/drawing/2014/chartex" xmlns:cx1="http://schemas.microsoft.com/office/drawing/2015/9/8/chartex" xmlns:cx2="http://schemas.microsoft.com/office/drawing/2015/10/21/chartex" xmlns:cx3="http://schemas.microsoft.com/office/drawing/2016/5/9/chartex" xmlns:cx4="http://schemas.microsoft.com/office/drawing/2016/5/10/chartex" xmlns:cx5="http://schemas.microsoft.com/office/drawing/2016/5/11/chartex" xmlns:cx6="http://schemas.microsoft.com/office/drawing/2016/5/12/chartex" xmlns:cx7="http://schemas.microsoft.com/office/drawing/2016/5/13/chartex" xmlns:cx8="http://schemas.microsoft.com/office/drawing/2016/5/14/chartex" xmlns:mc="http://schemas.openxmlformats.org/markup-compatibility/2006" xmlns:aink="http://schemas.microsoft.com/office/drawing/2016/ink" xmlns:am3d="http://schemas.microsoft.com/office/drawing/2017/model3d" xmlns:o="urn:schemas-microsoft-com:office:office" xmlns:oel="http://schemas.microsoft.com/office/2019/extlst" xmlns:r="http://schemas.openxmlformats.org/officeDocument/2006/relationships" xmlns:m="http://schemas.openxmlformats.org/officeDocument/2006/math" xmlns:v="urn:schemas-microsoft-com:vml" xmlns:wp14="http://schemas.microsoft.com/office/word/2010/wordprocessingDrawing" xmlns:wp="http://schemas.openxmlformats.org/drawingml/2006/wordprocessingDrawing" xmlns:w10="urn:schemas-microsoft-com:office:word" xmlns:w="http://schemas.openxmlformats.org/wordprocessingml/2006/main" xmlns:w14="http://schemas.microsoft.com/office/word/2010/wordml" xmlns:w15="http://schemas.microsoft.com/office/word/2012/wordml" xmlns:w16cex="http://schemas.microsoft.com/office/word/2018/wordml/cex" xmlns:w16cid="http://schemas.microsoft.com/office/word/2016/wordml/cid" xmlns:w16="http://schemas.microsoft.com/office/word/2018/wordml" xmlns:w16sdtdh="http://schemas.microsoft.com/office/word/2020/wordml/sdtdatahash" xmlns:w16se="http://schemas.microsoft.com/office/word/2015/wordml/symex" xmlns:wpg="http://schemas.microsoft.com/office/word/2010/wordprocessingGroup" xmlns:wpi="http://schemas.microsoft.com/office/word/2010/wordprocessingInk" xmlns:wne="http://schemas.microsoft.com/office/word/2006/wordml" xmlns:wps="http://schemas.microsoft.com/office/word/2010/wordprocessingShape" mc:Ignorable="w14 w15 w16se w16cid w16 w16cex w16sdtdh wp14">
+<w:ftr xmlns:wpc="http://schemas.microsoft.com/office/word/2010/wordprocessingCanvas" xmlns:cx="http://schemas.microsoft.com/office/drawing/2014/chartex" xmlns:cx1="http://schemas.microsoft.com/office/drawing/2015/9/8/chartex" xmlns:cx2="http://schemas.microsoft.com/office/drawing/2015/10/21/chartex" xmlns:cx3="http://schemas.microsoft.com/office/drawing/2016/5/9/chartex" xmlns:cx4="http://schemas.microsoft.com/office/drawing/2016/5/10/chartex" xmlns:cx5="http://schemas.microsoft.com/office/drawing/2016/5/11/chartex" xmlns:cx6="http://schemas.microsoft.com/office/drawing/2016/5/12/chartex" xmlns:cx7="http://schemas.microsoft.com/office/drawing/2016/5/13/chartex" xmlns:cx8="http://schemas.microsoft.com/office/drawing/2016/5/14/chartex" xmlns:mc="http://schemas.openxmlformats.org/markup-compatibility/2006" xmlns:aink="http://schemas.microsoft.com/office/drawing/2016/ink" xmlns:am3d="http://schemas.microsoft.com/office/drawing/2017/model3d" xmlns:o="urn:schemas-microsoft-com:office:office" xmlns:oel="http://schemas.microsoft.com/office/2019/extlst" xmlns:r="http://schemas.openxmlformats.org/officeDocument/2006/relationships" xmlns:m="http://schemas.openxmlformats.org/officeDocument/2006/math" xmlns:v="urn:schemas-microsoft-com:vml" xmlns:wp14="http://schemas.microsoft.com/office/word/2010/wordprocessingDrawing" xmlns:wp="http://schemas.openxmlformats.org/drawingml/2006/wordprocessingDrawing" xmlns:w10="urn:schemas-microsoft-com:office:word" xmlns:w="http://schemas.openxmlformats.org/wordprocessingml/2006/main" xmlns:w14="http://schemas.microsoft.com/office/word/2010/wordml" xmlns:w15="http://schemas.microsoft.com/office/word/2012/wordml" xmlns:w16cex="http://schemas.microsoft.com/office/word/2018/wordml/cex" xmlns:w16cid="http://schemas.microsoft.com/office/word/2016/wordml/cid" xmlns:w16="http://schemas.microsoft.com/office/word/2018/wordml" xmlns:w16du="http://schemas.microsoft.com/office/word/2023/wordml/word16du" xmlns:w16sdtdh="http://schemas.microsoft.com/office/word/2020/wordml/sdtdatahash" xmlns:w16se="http://schemas.microsoft.com/office/word/2015/wordml/symex" xmlns:wpg="http://schemas.microsoft.com/office/word/2010/wordprocessingGroup" xmlns:wpi="http://schemas.microsoft.com/office/word/2010/wordprocessingInk" xmlns:wne="http://schemas.microsoft.com/office/word/2006/wordml" xmlns:wps="http://schemas.microsoft.com/office/word/2010/wordprocessingShape" mc:Ignorable="w14 w15 w16se w16cid w16 w16cex w16sdtdh wp14">
   <w:sdt>
     <w:sdtPr>
       <w:id w:val="1297955742"/>
@@ -1921,7 +1912,7 @@
 </file>
 
 <file path=word/footnotes.xml><?xml version="1.0" encoding="utf-8"?>
-<w:footnotes xmlns:wpc="http://schemas.microsoft.com/office/word/2010/wordprocessingCanvas" xmlns:cx="http://schemas.microsoft.com/office/drawing/2014/chartex" xmlns:cx1="http://schemas.microsoft.com/office/drawing/2015/9/8/chartex" xmlns:cx2="http://schemas.microsoft.com/office/drawing/2015/10/21/chartex" xmlns:cx3="http://schemas.microsoft.com/office/drawing/2016/5/9/chartex" xmlns:cx4="http://schemas.microsoft.com/office/drawing/2016/5/10/chartex" xmlns:cx5="http://schemas.microsoft.com/office/drawing/2016/5/11/chartex" xmlns:cx6="http://schemas.microsoft.com/office/drawing/2016/5/12/chartex" xmlns:cx7="http://schemas.microsoft.com/office/drawing/2016/5/13/chartex" xmlns:cx8="http://schemas.microsoft.com/office/drawing/2016/5/14/chartex" xmlns:mc="http://schemas.openxmlformats.org/markup-compatibility/2006" xmlns:aink="http://schemas.microsoft.com/office/drawing/2016/ink" xmlns:am3d="http://schemas.microsoft.com/office/drawing/2017/model3d" xmlns:o="urn:schemas-microsoft-com:office:office" xmlns:oel="http://schemas.microsoft.com/office/2019/extlst" xmlns:r="http://schemas.openxmlformats.org/officeDocument/2006/relationships" xmlns:m="http://schemas.openxmlformats.org/officeDocument/2006/math" xmlns:v="urn:schemas-microsoft-com:vml" xmlns:wp14="http://schemas.microsoft.com/office/word/2010/wordprocessingDrawing" xmlns:wp="http://schemas.openxmlformats.org/drawingml/2006/wordprocessingDrawing" xmlns:w10="urn:schemas-microsoft-com:office:word" xmlns:w="http://schemas.openxmlformats.org/wordprocessingml/2006/main" xmlns:w14="http://schemas.microsoft.com/office/word/2010/wordml" xmlns:w15="http://schemas.microsoft.com/office/word/2012/wordml" xmlns:w16cex="http://schemas.microsoft.com/office/word/2018/wordml/cex" xmlns:w16cid="http://schemas.microsoft.com/office/word/2016/wordml/cid" xmlns:w16="http://schemas.microsoft.com/office/word/2018/wordml" xmlns:w16sdtdh="http://schemas.microsoft.com/office/word/2020/wordml/sdtdatahash" xmlns:w16se="http://schemas.microsoft.com/office/word/2015/wordml/symex" xmlns:wpg="http://schemas.microsoft.com/office/word/2010/wordprocessingGroup" xmlns:wpi="http://schemas.microsoft.com/office/word/2010/wordprocessingInk" xmlns:wne="http://schemas.microsoft.com/office/word/2006/wordml" xmlns:wps="http://schemas.microsoft.com/office/word/2010/wordprocessingShape" mc:Ignorable="w14 w15 w16se w16cid w16 w16cex w16sdtdh wp14">
+<w:footnotes xmlns:wpc="http://schemas.microsoft.com/office/word/2010/wordprocessingCanvas" xmlns:cx="http://schemas.microsoft.com/office/drawing/2014/chartex" xmlns:cx1="http://schemas.microsoft.com/office/drawing/2015/9/8/chartex" xmlns:cx2="http://schemas.microsoft.com/office/drawing/2015/10/21/chartex" xmlns:cx3="http://schemas.microsoft.com/office/drawing/2016/5/9/chartex" xmlns:cx4="http://schemas.microsoft.com/office/drawing/2016/5/10/chartex" xmlns:cx5="http://schemas.microsoft.com/office/drawing/2016/5/11/chartex" xmlns:cx6="http://schemas.microsoft.com/office/drawing/2016/5/12/chartex" xmlns:cx7="http://schemas.microsoft.com/office/drawing/2016/5/13/chartex" xmlns:cx8="http://schemas.microsoft.com/office/drawing/2016/5/14/chartex" xmlns:mc="http://schemas.openxmlformats.org/markup-compatibility/2006" xmlns:aink="http://schemas.microsoft.com/office/drawing/2016/ink" xmlns:am3d="http://schemas.microsoft.com/office/drawing/2017/model3d" xmlns:o="urn:schemas-microsoft-com:office:office" xmlns:oel="http://schemas.microsoft.com/office/2019/extlst" xmlns:r="http://schemas.openxmlformats.org/officeDocument/2006/relationships" xmlns:m="http://schemas.openxmlformats.org/officeDocument/2006/math" xmlns:v="urn:schemas-microsoft-com:vml" xmlns:wp14="http://schemas.microsoft.com/office/word/2010/wordprocessingDrawing" xmlns:wp="http://schemas.openxmlformats.org/drawingml/2006/wordprocessingDrawing" xmlns:w10="urn:schemas-microsoft-com:office:word" xmlns:w="http://schemas.openxmlformats.org/wordprocessingml/2006/main" xmlns:w14="http://schemas.microsoft.com/office/word/2010/wordml" xmlns:w15="http://schemas.microsoft.com/office/word/2012/wordml" xmlns:w16cex="http://schemas.microsoft.com/office/word/2018/wordml/cex" xmlns:w16cid="http://schemas.microsoft.com/office/word/2016/wordml/cid" xmlns:w16="http://schemas.microsoft.com/office/word/2018/wordml" xmlns:w16du="http://schemas.microsoft.com/office/word/2023/wordml/word16du" xmlns:w16sdtdh="http://schemas.microsoft.com/office/word/2020/wordml/sdtdatahash" xmlns:w16se="http://schemas.microsoft.com/office/word/2015/wordml/symex" xmlns:wpg="http://schemas.microsoft.com/office/word/2010/wordprocessingGroup" xmlns:wpi="http://schemas.microsoft.com/office/word/2010/wordprocessingInk" xmlns:wne="http://schemas.microsoft.com/office/word/2006/wordml" xmlns:wps="http://schemas.microsoft.com/office/word/2010/wordprocessingShape" mc:Ignorable="w14 w15 w16se w16cid w16 w16cex w16sdtdh wp14">
   <w:footnote w:type="separator" w:id="-1">
     <w:p>
       <w:r>
@@ -1940,7 +1931,7 @@
 </file>
 
 <file path=word/header1.xml><?xml version="1.0" encoding="utf-8"?>
-<w:hdr xmlns:wpc="http://schemas.microsoft.com/office/word/2010/wordprocessingCanvas" xmlns:cx="http://schemas.microsoft.com/office/drawing/2014/chartex" xmlns:cx1="http://schemas.microsoft.com/office/drawing/2015/9/8/chartex" xmlns:cx2="http://schemas.microsoft.com/office/drawing/2015/10/21/chartex" xmlns:cx3="http://schemas.microsoft.com/office/drawing/2016/5/9/chartex" xmlns:cx4="http://schemas.microsoft.com/office/drawing/2016/5/10/chartex" xmlns:cx5="http://schemas.microsoft.com/office/drawing/2016/5/11/chartex" xmlns:cx6="http://schemas.microsoft.com/office/drawing/2016/5/12/chartex" xmlns:cx7="http://schemas.microsoft.com/office/drawing/2016/5/13/chartex" xmlns:cx8="http://schemas.microsoft.com/office/drawing/2016/5/14/chartex" xmlns:mc="http://schemas.openxmlformats.org/markup-compatibility/2006" xmlns:aink="http://schemas.microsoft.com/office/drawing/2016/ink" xmlns:am3d="http://schemas.microsoft.com/office/drawing/2017/model3d" xmlns:o="urn:schemas-microsoft-com:office:office" xmlns:oel="http://schemas.microsoft.com/office/2019/extlst" xmlns:r="http://schemas.openxmlformats.org/officeDocument/2006/relationships" xmlns:m="http://schemas.openxmlformats.org/officeDocument/2006/math" xmlns:v="urn:schemas-microsoft-com:vml" xmlns:wp14="http://schemas.microsoft.com/office/word/2010/wordprocessingDrawing" xmlns:wp="http://schemas.openxmlformats.org/drawingml/2006/wordprocessingDrawing" xmlns:w10="urn:schemas-microsoft-com:office:word" xmlns:w="http://schemas.openxmlformats.org/wordprocessingml/2006/main" xmlns:w14="http://schemas.microsoft.com/office/word/2010/wordml" xmlns:w15="http://schemas.microsoft.com/office/word/2012/wordml" xmlns:w16cex="http://schemas.microsoft.com/office/word/2018/wordml/cex" xmlns:w16cid="http://schemas.microsoft.com/office/word/2016/wordml/cid" xmlns:w16="http://schemas.microsoft.com/office/word/2018/wordml" xmlns:w16sdtdh="http://schemas.microsoft.com/office/word/2020/wordml/sdtdatahash" xmlns:w16se="http://schemas.microsoft.com/office/word/2015/wordml/symex" xmlns:wpg="http://schemas.microsoft.com/office/word/2010/wordprocessingGroup" xmlns:wpi="http://schemas.microsoft.com/office/word/2010/wordprocessingInk" xmlns:wne="http://schemas.microsoft.com/office/word/2006/wordml" xmlns:wps="http://schemas.microsoft.com/office/word/2010/wordprocessingShape" mc:Ignorable="w14 w15 w16se w16cid w16 w16cex w16sdtdh wp14">
+<w:hdr xmlns:wpc="http://schemas.microsoft.com/office/word/2010/wordprocessingCanvas" xmlns:cx="http://schemas.microsoft.com/office/drawing/2014/chartex" xmlns:cx1="http://schemas.microsoft.com/office/drawing/2015/9/8/chartex" xmlns:cx2="http://schemas.microsoft.com/office/drawing/2015/10/21/chartex" xmlns:cx3="http://schemas.microsoft.com/office/drawing/2016/5/9/chartex" xmlns:cx4="http://schemas.microsoft.com/office/drawing/2016/5/10/chartex" xmlns:cx5="http://schemas.microsoft.com/office/drawing/2016/5/11/chartex" xmlns:cx6="http://schemas.microsoft.com/office/drawing/2016/5/12/chartex" xmlns:cx7="http://schemas.microsoft.com/office/drawing/2016/5/13/chartex" xmlns:cx8="http://schemas.microsoft.com/office/drawing/2016/5/14/chartex" xmlns:mc="http://schemas.openxmlformats.org/markup-compatibility/2006" xmlns:aink="http://schemas.microsoft.com/office/drawing/2016/ink" xmlns:am3d="http://schemas.microsoft.com/office/drawing/2017/model3d" xmlns:o="urn:schemas-microsoft-com:office:office" xmlns:oel="http://schemas.microsoft.com/office/2019/extlst" xmlns:r="http://schemas.openxmlformats.org/officeDocument/2006/relationships" xmlns:m="http://schemas.openxmlformats.org/officeDocument/2006/math" xmlns:v="urn:schemas-microsoft-com:vml" xmlns:wp14="http://schemas.microsoft.com/office/word/2010/wordprocessingDrawing" xmlns:wp="http://schemas.openxmlformats.org/drawingml/2006/wordprocessingDrawing" xmlns:w10="urn:schemas-microsoft-com:office:word" xmlns:w="http://schemas.openxmlformats.org/wordprocessingml/2006/main" xmlns:w14="http://schemas.microsoft.com/office/word/2010/wordml" xmlns:w15="http://schemas.microsoft.com/office/word/2012/wordml" xmlns:w16cex="http://schemas.microsoft.com/office/word/2018/wordml/cex" xmlns:w16cid="http://schemas.microsoft.com/office/word/2016/wordml/cid" xmlns:w16="http://schemas.microsoft.com/office/word/2018/wordml" xmlns:w16du="http://schemas.microsoft.com/office/word/2023/wordml/word16du" xmlns:w16sdtdh="http://schemas.microsoft.com/office/word/2020/wordml/sdtdatahash" xmlns:w16se="http://schemas.microsoft.com/office/word/2015/wordml/symex" xmlns:wpg="http://schemas.microsoft.com/office/word/2010/wordprocessingGroup" xmlns:wpi="http://schemas.microsoft.com/office/word/2010/wordprocessingInk" xmlns:wne="http://schemas.microsoft.com/office/word/2006/wordml" xmlns:wps="http://schemas.microsoft.com/office/word/2010/wordprocessingShape" mc:Ignorable="w14 w15 w16se w16cid w16 w16cex w16sdtdh wp14">
   <w:p>
     <w:pPr>
       <w:pStyle w:val="Header"/>
@@ -1950,7 +1941,7 @@
 </file>
 
 <file path=word/header2.xml><?xml version="1.0" encoding="utf-8"?>
-<w:hdr xmlns:wpc="http://schemas.microsoft.com/office/word/2010/wordprocessingCanvas" xmlns:cx="http://schemas.microsoft.com/office/drawing/2014/chartex" xmlns:cx1="http://schemas.microsoft.com/office/drawing/2015/9/8/chartex" xmlns:cx2="http://schemas.microsoft.com/office/drawing/2015/10/21/chartex" xmlns:cx3="http://schemas.microsoft.com/office/drawing/2016/5/9/chartex" xmlns:cx4="http://schemas.microsoft.com/office/drawing/2016/5/10/chartex" xmlns:cx5="http://schemas.microsoft.com/office/drawing/2016/5/11/chartex" xmlns:cx6="http://schemas.microsoft.com/office/drawing/2016/5/12/chartex" xmlns:cx7="http://schemas.microsoft.com/office/drawing/2016/5/13/chartex" xmlns:cx8="http://schemas.microsoft.com/office/drawing/2016/5/14/chartex" xmlns:mc="http://schemas.openxmlformats.org/markup-compatibility/2006" xmlns:aink="http://schemas.microsoft.com/office/drawing/2016/ink" xmlns:am3d="http://schemas.microsoft.com/office/drawing/2017/model3d" xmlns:o="urn:schemas-microsoft-com:office:office" xmlns:oel="http://schemas.microsoft.com/office/2019/extlst" xmlns:r="http://schemas.openxmlformats.org/officeDocument/2006/relationships" xmlns:m="http://schemas.openxmlformats.org/officeDocument/2006/math" xmlns:v="urn:schemas-microsoft-com:vml" xmlns:wp14="http://schemas.microsoft.com/office/word/2010/wordprocessingDrawing" xmlns:wp="http://schemas.openxmlformats.org/drawingml/2006/wordprocessingDrawing" xmlns:w10="urn:schemas-microsoft-com:office:word" xmlns:w="http://schemas.openxmlformats.org/wordprocessingml/2006/main" xmlns:w14="http://schemas.microsoft.com/office/word/2010/wordml" xmlns:w15="http://schemas.microsoft.com/office/word/2012/wordml" xmlns:w16cex="http://schemas.microsoft.com/office/word/2018/wordml/cex" xmlns:w16cid="http://schemas.microsoft.com/office/word/2016/wordml/cid" xmlns:w16="http://schemas.microsoft.com/office/word/2018/wordml" xmlns:w16sdtdh="http://schemas.microsoft.com/office/word/2020/wordml/sdtdatahash" xmlns:w16se="http://schemas.microsoft.com/office/word/2015/wordml/symex" xmlns:wpg="http://schemas.microsoft.com/office/word/2010/wordprocessingGroup" xmlns:wpi="http://schemas.microsoft.com/office/word/2010/wordprocessingInk" xmlns:wne="http://schemas.microsoft.com/office/word/2006/wordml" xmlns:wps="http://schemas.microsoft.com/office/word/2010/wordprocessingShape" mc:Ignorable="w14 w15 w16se w16cid w16 w16cex w16sdtdh wp14">
+<w:hdr xmlns:wpc="http://schemas.microsoft.com/office/word/2010/wordprocessingCanvas" xmlns:cx="http://schemas.microsoft.com/office/drawing/2014/chartex" xmlns:cx1="http://schemas.microsoft.com/office/drawing/2015/9/8/chartex" xmlns:cx2="http://schemas.microsoft.com/office/drawing/2015/10/21/chartex" xmlns:cx3="http://schemas.microsoft.com/office/drawing/2016/5/9/chartex" xmlns:cx4="http://schemas.microsoft.com/office/drawing/2016/5/10/chartex" xmlns:cx5="http://schemas.microsoft.com/office/drawing/2016/5/11/chartex" xmlns:cx6="http://schemas.microsoft.com/office/drawing/2016/5/12/chartex" xmlns:cx7="http://schemas.microsoft.com/office/drawing/2016/5/13/chartex" xmlns:cx8="http://schemas.microsoft.com/office/drawing/2016/5/14/chartex" xmlns:mc="http://schemas.openxmlformats.org/markup-compatibility/2006" xmlns:aink="http://schemas.microsoft.com/office/drawing/2016/ink" xmlns:am3d="http://schemas.microsoft.com/office/drawing/2017/model3d" xmlns:o="urn:schemas-microsoft-com:office:office" xmlns:oel="http://schemas.microsoft.com/office/2019/extlst" xmlns:r="http://schemas.openxmlformats.org/officeDocument/2006/relationships" xmlns:m="http://schemas.openxmlformats.org/officeDocument/2006/math" xmlns:v="urn:schemas-microsoft-com:vml" xmlns:wp14="http://schemas.microsoft.com/office/word/2010/wordprocessingDrawing" xmlns:wp="http://schemas.openxmlformats.org/drawingml/2006/wordprocessingDrawing" xmlns:w10="urn:schemas-microsoft-com:office:word" xmlns:w="http://schemas.openxmlformats.org/wordprocessingml/2006/main" xmlns:w14="http://schemas.microsoft.com/office/word/2010/wordml" xmlns:w15="http://schemas.microsoft.com/office/word/2012/wordml" xmlns:w16cex="http://schemas.microsoft.com/office/word/2018/wordml/cex" xmlns:w16cid="http://schemas.microsoft.com/office/word/2016/wordml/cid" xmlns:w16="http://schemas.microsoft.com/office/word/2018/wordml" xmlns:w16du="http://schemas.microsoft.com/office/word/2023/wordml/word16du" xmlns:w16sdtdh="http://schemas.microsoft.com/office/word/2020/wordml/sdtdatahash" xmlns:w16se="http://schemas.microsoft.com/office/word/2015/wordml/symex" xmlns:wpg="http://schemas.microsoft.com/office/word/2010/wordprocessingGroup" xmlns:wpi="http://schemas.microsoft.com/office/word/2010/wordprocessingInk" xmlns:wne="http://schemas.microsoft.com/office/word/2006/wordml" xmlns:wps="http://schemas.microsoft.com/office/word/2010/wordprocessingShape" mc:Ignorable="w14 w15 w16se w16cid w16 w16cex w16sdtdh wp14">
   <w:p>
     <w:pPr>
       <w:pStyle w:val="Header"/>
@@ -1972,7 +1963,7 @@
 </file>
 
 <file path=word/header3.xml><?xml version="1.0" encoding="utf-8"?>
-<w:hdr xmlns:wpc="http://schemas.microsoft.com/office/word/2010/wordprocessingCanvas" xmlns:cx="http://schemas.microsoft.com/office/drawing/2014/chartex" xmlns:cx1="http://schemas.microsoft.com/office/drawing/2015/9/8/chartex" xmlns:cx2="http://schemas.microsoft.com/office/drawing/2015/10/21/chartex" xmlns:cx3="http://schemas.microsoft.com/office/drawing/2016/5/9/chartex" xmlns:cx4="http://schemas.microsoft.com/office/drawing/2016/5/10/chartex" xmlns:cx5="http://schemas.microsoft.com/office/drawing/2016/5/11/chartex" xmlns:cx6="http://schemas.microsoft.com/office/drawing/2016/5/12/chartex" xmlns:cx7="http://schemas.microsoft.com/office/drawing/2016/5/13/chartex" xmlns:cx8="http://schemas.microsoft.com/office/drawing/2016/5/14/chartex" xmlns:mc="http://schemas.openxmlformats.org/markup-compatibility/2006" xmlns:aink="http://schemas.microsoft.com/office/drawing/2016/ink" xmlns:am3d="http://schemas.microsoft.com/office/drawing/2017/model3d" xmlns:o="urn:schemas-microsoft-com:office:office" xmlns:oel="http://schemas.microsoft.com/office/2019/extlst" xmlns:r="http://schemas.openxmlformats.org/officeDocument/2006/relationships" xmlns:m="http://schemas.openxmlformats.org/officeDocument/2006/math" xmlns:v="urn:schemas-microsoft-com:vml" xmlns:wp14="http://schemas.microsoft.com/office/word/2010/wordprocessingDrawing" xmlns:wp="http://schemas.openxmlformats.org/drawingml/2006/wordprocessingDrawing" xmlns:w10="urn:schemas-microsoft-com:office:word" xmlns:w="http://schemas.openxmlformats.org/wordprocessingml/2006/main" xmlns:w14="http://schemas.microsoft.com/office/word/2010/wordml" xmlns:w15="http://schemas.microsoft.com/office/word/2012/wordml" xmlns:w16cex="http://schemas.microsoft.com/office/word/2018/wordml/cex" xmlns:w16cid="http://schemas.microsoft.com/office/word/2016/wordml/cid" xmlns:w16="http://schemas.microsoft.com/office/word/2018/wordml" xmlns:w16sdtdh="http://schemas.microsoft.com/office/word/2020/wordml/sdtdatahash" xmlns:w16se="http://schemas.microsoft.com/office/word/2015/wordml/symex" xmlns:wpg="http://schemas.microsoft.com/office/word/2010/wordprocessingGroup" xmlns:wpi="http://schemas.microsoft.com/office/word/2010/wordprocessingInk" xmlns:wne="http://schemas.microsoft.com/office/word/2006/wordml" xmlns:wps="http://schemas.microsoft.com/office/word/2010/wordprocessingShape" mc:Ignorable="w14 w15 w16se w16cid w16 w16cex w16sdtdh wp14">
+<w:hdr xmlns:wpc="http://schemas.microsoft.com/office/word/2010/wordprocessingCanvas" xmlns:cx="http://schemas.microsoft.com/office/drawing/2014/chartex" xmlns:cx1="http://schemas.microsoft.com/office/drawing/2015/9/8/chartex" xmlns:cx2="http://schemas.microsoft.com/office/drawing/2015/10/21/chartex" xmlns:cx3="http://schemas.microsoft.com/office/drawing/2016/5/9/chartex" xmlns:cx4="http://schemas.microsoft.com/office/drawing/2016/5/10/chartex" xmlns:cx5="http://schemas.microsoft.com/office/drawing/2016/5/11/chartex" xmlns:cx6="http://schemas.microsoft.com/office/drawing/2016/5/12/chartex" xmlns:cx7="http://schemas.microsoft.com/office/drawing/2016/5/13/chartex" xmlns:cx8="http://schemas.microsoft.com/office/drawing/2016/5/14/chartex" xmlns:mc="http://schemas.openxmlformats.org/markup-compatibility/2006" xmlns:aink="http://schemas.microsoft.com/office/drawing/2016/ink" xmlns:am3d="http://schemas.microsoft.com/office/drawing/2017/model3d" xmlns:o="urn:schemas-microsoft-com:office:office" xmlns:oel="http://schemas.microsoft.com/office/2019/extlst" xmlns:r="http://schemas.openxmlformats.org/officeDocument/2006/relationships" xmlns:m="http://schemas.openxmlformats.org/officeDocument/2006/math" xmlns:v="urn:schemas-microsoft-com:vml" xmlns:wp14="http://schemas.microsoft.com/office/word/2010/wordprocessingDrawing" xmlns:wp="http://schemas.openxmlformats.org/drawingml/2006/wordprocessingDrawing" xmlns:w10="urn:schemas-microsoft-com:office:word" xmlns:w="http://schemas.openxmlformats.org/wordprocessingml/2006/main" xmlns:w14="http://schemas.microsoft.com/office/word/2010/wordml" xmlns:w15="http://schemas.microsoft.com/office/word/2012/wordml" xmlns:w16cex="http://schemas.microsoft.com/office/word/2018/wordml/cex" xmlns:w16cid="http://schemas.microsoft.com/office/word/2016/wordml/cid" xmlns:w16="http://schemas.microsoft.com/office/word/2018/wordml" xmlns:w16du="http://schemas.microsoft.com/office/word/2023/wordml/word16du" xmlns:w16sdtdh="http://schemas.microsoft.com/office/word/2020/wordml/sdtdatahash" xmlns:w16se="http://schemas.microsoft.com/office/word/2015/wordml/symex" xmlns:wpg="http://schemas.microsoft.com/office/word/2010/wordprocessingGroup" xmlns:wpi="http://schemas.microsoft.com/office/word/2010/wordprocessingInk" xmlns:wne="http://schemas.microsoft.com/office/word/2006/wordml" xmlns:wps="http://schemas.microsoft.com/office/word/2010/wordprocessingShape" mc:Ignorable="w14 w15 w16se w16cid w16 w16cex w16sdtdh wp14">
   <w:p>
     <w:pPr>
       <w:pStyle w:val="Header"/>
@@ -2001,7 +1992,7 @@
 </file>
 
 <file path=word/numbering.xml><?xml version="1.0" encoding="utf-8"?>
-<w:numbering xmlns:wpc="http://schemas.microsoft.com/office/word/2010/wordprocessingCanvas" xmlns:cx="http://schemas.microsoft.com/office/drawing/2014/chartex" xmlns:cx1="http://schemas.microsoft.com/office/drawing/2015/9/8/chartex" xmlns:cx2="http://schemas.microsoft.com/office/drawing/2015/10/21/chartex" xmlns:cx3="http://schemas.microsoft.com/office/drawing/2016/5/9/chartex" xmlns:cx4="http://schemas.microsoft.com/office/drawing/2016/5/10/chartex" xmlns:cx5="http://schemas.microsoft.com/office/drawing/2016/5/11/chartex" xmlns:cx6="http://schemas.microsoft.com/office/drawing/2016/5/12/chartex" xmlns:cx7="http://schemas.microsoft.com/office/drawing/2016/5/13/chartex" xmlns:cx8="http://schemas.microsoft.com/office/drawing/2016/5/14/chartex" xmlns:mc="http://schemas.openxmlformats.org/markup-compatibility/2006" xmlns:aink="http://schemas.microsoft.com/office/drawing/2016/ink" xmlns:am3d="http://schemas.microsoft.com/office/drawing/2017/model3d" xmlns:o="urn:schemas-microsoft-com:office:office" xmlns:oel="http://schemas.microsoft.com/office/2019/extlst" xmlns:r="http://schemas.openxmlformats.org/officeDocument/2006/relationships" xmlns:m="http://schemas.openxmlformats.org/officeDocument/2006/math" xmlns:v="urn:schemas-microsoft-com:vml" xmlns:wp14="http://schemas.microsoft.com/office/word/2010/wordprocessingDrawing" xmlns:wp="http://schemas.openxmlformats.org/drawingml/2006/wordprocessingDrawing" xmlns:w10="urn:schemas-microsoft-com:office:word" xmlns:w="http://schemas.openxmlformats.org/wordprocessingml/2006/main" xmlns:w14="http://schemas.microsoft.com/office/word/2010/wordml" xmlns:w15="http://schemas.microsoft.com/office/word/2012/wordml" xmlns:w16cex="http://schemas.microsoft.com/office/word/2018/wordml/cex" xmlns:w16cid="http://schemas.microsoft.com/office/word/2016/wordml/cid" xmlns:w16="http://schemas.microsoft.com/office/word/2018/wordml" xmlns:w16sdtdh="http://schemas.microsoft.com/office/word/2020/wordml/sdtdatahash" xmlns:w16se="http://schemas.microsoft.com/office/word/2015/wordml/symex" xmlns:wpg="http://schemas.microsoft.com/office/word/2010/wordprocessingGroup" xmlns:wpi="http://schemas.microsoft.com/office/word/2010/wordprocessingInk" xmlns:wne="http://schemas.microsoft.com/office/word/2006/wordml" xmlns:wps="http://schemas.microsoft.com/office/word/2010/wordprocessingShape" mc:Ignorable="w14 w15 w16se w16cid w16 w16cex w16sdtdh wp14">
+<w:numbering xmlns:wpc="http://schemas.microsoft.com/office/word/2010/wordprocessingCanvas" xmlns:cx="http://schemas.microsoft.com/office/drawing/2014/chartex" xmlns:cx1="http://schemas.microsoft.com/office/drawing/2015/9/8/chartex" xmlns:cx2="http://schemas.microsoft.com/office/drawing/2015/10/21/chartex" xmlns:cx3="http://schemas.microsoft.com/office/drawing/2016/5/9/chartex" xmlns:cx4="http://schemas.microsoft.com/office/drawing/2016/5/10/chartex" xmlns:cx5="http://schemas.microsoft.com/office/drawing/2016/5/11/chartex" xmlns:cx6="http://schemas.microsoft.com/office/drawing/2016/5/12/chartex" xmlns:cx7="http://schemas.microsoft.com/office/drawing/2016/5/13/chartex" xmlns:cx8="http://schemas.microsoft.com/office/drawing/2016/5/14/chartex" xmlns:mc="http://schemas.openxmlformats.org/markup-compatibility/2006" xmlns:aink="http://schemas.microsoft.com/office/drawing/2016/ink" xmlns:am3d="http://schemas.microsoft.com/office/drawing/2017/model3d" xmlns:o="urn:schemas-microsoft-com:office:office" xmlns:oel="http://schemas.microsoft.com/office/2019/extlst" xmlns:r="http://schemas.openxmlformats.org/officeDocument/2006/relationships" xmlns:m="http://schemas.openxmlformats.org/officeDocument/2006/math" xmlns:v="urn:schemas-microsoft-com:vml" xmlns:wp14="http://schemas.microsoft.com/office/word/2010/wordprocessingDrawing" xmlns:wp="http://schemas.openxmlformats.org/drawingml/2006/wordprocessingDrawing" xmlns:w10="urn:schemas-microsoft-com:office:word" xmlns:w="http://schemas.openxmlformats.org/wordprocessingml/2006/main" xmlns:w14="http://schemas.microsoft.com/office/word/2010/wordml" xmlns:w15="http://schemas.microsoft.com/office/word/2012/wordml" xmlns:w16cex="http://schemas.microsoft.com/office/word/2018/wordml/cex" xmlns:w16cid="http://schemas.microsoft.com/office/word/2016/wordml/cid" xmlns:w16="http://schemas.microsoft.com/office/word/2018/wordml" xmlns:w16du="http://schemas.microsoft.com/office/word/2023/wordml/word16du" xmlns:w16sdtdh="http://schemas.microsoft.com/office/word/2020/wordml/sdtdatahash" xmlns:w16se="http://schemas.microsoft.com/office/word/2015/wordml/symex" xmlns:wpg="http://schemas.microsoft.com/office/word/2010/wordprocessingGroup" xmlns:wpi="http://schemas.microsoft.com/office/word/2010/wordprocessingInk" xmlns:wne="http://schemas.microsoft.com/office/word/2006/wordml" xmlns:wps="http://schemas.microsoft.com/office/word/2010/wordprocessingShape" mc:Ignorable="w14 w15 w16se w16cid w16 w16cex w16sdtdh wp14">
   <w:abstractNum w:abstractNumId="0" w15:restartNumberingAfterBreak="0">
     <w:nsid w:val="2D7818F9"/>
     <w:multiLevelType w:val="multilevel"/>

</xml_diff>